<commit_message>
Tests updated after fixes of tables and whitespace
</commit_message>
<xml_diff>
--- a/units/001-text/built/input-word.docx
+++ b/units/001-text/built/input-word.docx
@@ -43,7 +43,7 @@
 </file>
 
 <file path=word/numbering.xml><?xml version="1.0" encoding="utf-8"?>
-<w:numbering xmlns:wpc="http://schemas.microsoft.com/office/word/2010/wordprocessingCanvas" xmlns:cx="http://schemas.microsoft.com/office/drawing/2014/chartex" xmlns:cx1="http://schemas.microsoft.com/office/drawing/2015/9/8/chartex" xmlns:cx2="http://schemas.microsoft.com/office/drawing/2015/10/21/chartex" xmlns:cx3="http://schemas.microsoft.com/office/drawing/2016/5/9/chartex" xmlns:cx4="http://schemas.microsoft.com/office/drawing/2016/5/10/chartex" xmlns:cx5="http://schemas.microsoft.com/office/drawing/2016/5/11/chartex" xmlns:cx6="http://schemas.microsoft.com/office/drawing/2016/5/12/chartex" xmlns:cx7="http://schemas.microsoft.com/office/drawing/2016/5/13/chartex" xmlns:cx8="http://schemas.microsoft.com/office/drawing/2016/5/14/chartex" xmlns:mc="http://schemas.openxmlformats.org/markup-compatibility/2006" xmlns:o="urn:schemas-microsoft-com:office:office" xmlns:r="http://schemas.openxmlformats.org/officeDocument/2006/relationships" xmlns:m="http://schemas.openxmlformats.org/officeDocument/2006/math" xmlns:v="urn:schemas-microsoft-com:vml" xmlns:wp14="http://schemas.microsoft.com/office/word/2010/wordprocessingDrawing" xmlns:wp="http://schemas.openxmlformats.org/drawingml/2006/wordprocessingDrawing" xmlns:w10="urn:schemas-microsoft-com:office:word" xmlns:w="http://schemas.openxmlformats.org/wordprocessingml/2006/main" xmlns:w14="http://schemas.microsoft.com/office/word/2010/wordml" xmlns:w15="http://schemas.microsoft.com/office/word/2012/wordml" xmlns:w16se="http://schemas.microsoft.com/office/word/2015/wordml/symex" xmlns:wpg="http://schemas.microsoft.com/office/word/2010/wordprocessingGroup" xmlns:wpi="http://schemas.microsoft.com/office/word/2010/wordprocessingInk" xmlns:wne="http://schemas.microsoft.com/office/word/2006/wordml" xmlns:wps="http://schemas.microsoft.com/office/word/2010/wordprocessingShape" mc:Ignorable="w14 w15 w16se wp14">
+<w:numbering xmlns:wpc="http://schemas.microsoft.com/office/word/2010/wordprocessingCanvas" xmlns:cx="http://schemas.microsoft.com/office/drawing/2014/chartex" xmlns:cx1="http://schemas.microsoft.com/office/drawing/2015/9/8/chartex" xmlns:cx2="http://schemas.microsoft.com/office/drawing/2015/10/21/chartex" xmlns:cx3="http://schemas.microsoft.com/office/drawing/2016/5/9/chartex" xmlns:cx4="http://schemas.microsoft.com/office/drawing/2016/5/10/chartex" xmlns:cx5="http://schemas.microsoft.com/office/drawing/2016/5/11/chartex" xmlns:cx6="http://schemas.microsoft.com/office/drawing/2016/5/12/chartex" xmlns:cx7="http://schemas.microsoft.com/office/drawing/2016/5/13/chartex" xmlns:cx8="http://schemas.microsoft.com/office/drawing/2016/5/14/chartex" xmlns:mc="http://schemas.openxmlformats.org/markup-compatibility/2006" xmlns:aink="http://schemas.microsoft.com/office/drawing/2016/ink" xmlns:am3d="http://schemas.microsoft.com/office/drawing/2017/model3d" xmlns:o="urn:schemas-microsoft-com:office:office" xmlns:r="http://schemas.openxmlformats.org/officeDocument/2006/relationships" xmlns:m="http://schemas.openxmlformats.org/officeDocument/2006/math" xmlns:v="urn:schemas-microsoft-com:vml" xmlns:wp14="http://schemas.microsoft.com/office/word/2010/wordprocessingDrawing" xmlns:wp="http://schemas.openxmlformats.org/drawingml/2006/wordprocessingDrawing" xmlns:w10="urn:schemas-microsoft-com:office:word" xmlns:w="http://schemas.openxmlformats.org/wordprocessingml/2006/main" xmlns:w14="http://schemas.microsoft.com/office/word/2010/wordml" xmlns:w15="http://schemas.microsoft.com/office/word/2012/wordml" xmlns:w16cid="http://schemas.microsoft.com/office/word/2016/wordml/cid" xmlns:w16se="http://schemas.microsoft.com/office/word/2015/wordml/symex" xmlns:wpg="http://schemas.microsoft.com/office/word/2010/wordprocessingGroup" xmlns:wpi="http://schemas.microsoft.com/office/word/2010/wordprocessingInk" xmlns:wne="http://schemas.microsoft.com/office/word/2006/wordml" xmlns:wps="http://schemas.microsoft.com/office/word/2010/wordprocessingShape" mc:Ignorable="w14 w15 w16se w16cid wp14">
   <w:abstractNum w:abstractNumId="0" w15:restartNumberingAfterBreak="0">
     <w:nsid w:val="E17F69BA"/>
     <w:multiLevelType w:val="multilevel"/>
@@ -321,7 +321,7 @@
     </w:lvl>
   </w:abstractNum>
   <w:abstractNum w:abstractNumId="990">
-    <w:nsid w:val="6c592b0d"/>
+    <w:nsid w:val="2c1ae401"/>
     <w:multiLevelType w:val="multilevel"/>
     <w:lvl w:ilvl="0">
       <w:numFmt w:val="bullet"/>
@@ -439,7 +439,7 @@
 </file>
 
 <file path=word/styles.xml><?xml version="1.0" encoding="utf-8"?>
-<w:styles xmlns:mc="http://schemas.openxmlformats.org/markup-compatibility/2006" xmlns:r="http://schemas.openxmlformats.org/officeDocument/2006/relationships" xmlns:w="http://schemas.openxmlformats.org/wordprocessingml/2006/main" xmlns:w14="http://schemas.microsoft.com/office/word/2010/wordml" xmlns:w15="http://schemas.microsoft.com/office/word/2012/wordml" xmlns:w16se="http://schemas.microsoft.com/office/word/2015/wordml/symex" mc:Ignorable="w14 w15 w16se">
+<w:styles xmlns:mc="http://schemas.openxmlformats.org/markup-compatibility/2006" xmlns:r="http://schemas.openxmlformats.org/officeDocument/2006/relationships" xmlns:w="http://schemas.openxmlformats.org/wordprocessingml/2006/main" xmlns:w14="http://schemas.microsoft.com/office/word/2010/wordml" xmlns:w15="http://schemas.microsoft.com/office/word/2012/wordml" xmlns:w16cid="http://schemas.microsoft.com/office/word/2016/wordml/cid" xmlns:w16se="http://schemas.microsoft.com/office/word/2015/wordml/symex" mc:Ignorable="w14 w15 w16se w16cid">
   <w:docDefaults>
     <w:rPrDefault>
       <w:rPr>
@@ -455,7 +455,7 @@
       </w:pPr>
     </w:pPrDefault>
   </w:docDefaults>
-  <w:latentStyles w:defLockedState="0" w:defUIPriority="0" w:defSemiHidden="0" w:defUnhideWhenUsed="0" w:defQFormat="0" w:count="374">
+  <w:latentStyles w:defLockedState="0" w:defUIPriority="0" w:defSemiHidden="0" w:defUnhideWhenUsed="0" w:defQFormat="0" w:count="375">
     <w:lsdException w:name="heading 7" w:semiHidden="1" w:unhideWhenUsed="1"/>
     <w:lsdException w:name="index 4" w:semiHidden="1" w:unhideWhenUsed="1"/>
     <w:lsdException w:name="index 5" w:semiHidden="1" w:unhideWhenUsed="1"/>
@@ -463,9 +463,9 @@
     <w:lsdException w:name="index 7" w:semiHidden="1" w:unhideWhenUsed="1"/>
     <w:lsdException w:name="index 8" w:semiHidden="1" w:unhideWhenUsed="1"/>
     <w:lsdException w:name="index 9" w:semiHidden="1" w:unhideWhenUsed="1"/>
-    <w:lsdException w:name="toc 1" w:semiHidden="1" w:unhideWhenUsed="1"/>
-    <w:lsdException w:name="toc 2" w:semiHidden="1" w:unhideWhenUsed="1"/>
-    <w:lsdException w:name="toc 3" w:semiHidden="1" w:unhideWhenUsed="1"/>
+    <w:lsdException w:name="toc 1" w:semiHidden="1" w:uiPriority="39" w:unhideWhenUsed="1"/>
+    <w:lsdException w:name="toc 2" w:semiHidden="1" w:uiPriority="39" w:unhideWhenUsed="1"/>
+    <w:lsdException w:name="toc 3" w:semiHidden="1" w:uiPriority="39" w:unhideWhenUsed="1"/>
     <w:lsdException w:name="toc 4" w:semiHidden="1" w:unhideWhenUsed="1"/>
     <w:lsdException w:name="toc 5" w:semiHidden="1" w:unhideWhenUsed="1"/>
     <w:lsdException w:name="toc 6" w:semiHidden="1" w:unhideWhenUsed="1"/>
@@ -520,7 +520,7 @@
     <w:lsdException w:name="Body Text First Indent 2" w:semiHidden="1" w:unhideWhenUsed="1"/>
     <w:lsdException w:name="Note Heading" w:semiHidden="1" w:unhideWhenUsed="1"/>
     <w:lsdException w:name="Block Text" w:semiHidden="1" w:unhideWhenUsed="1"/>
-    <w:lsdException w:name="Hyperlink" w:semiHidden="1" w:unhideWhenUsed="1"/>
+    <w:lsdException w:name="Hyperlink" w:semiHidden="1" w:uiPriority="99" w:unhideWhenUsed="1"/>
     <w:lsdException w:name="FollowedHyperlink" w:semiHidden="1" w:unhideWhenUsed="1"/>
     <w:lsdException w:name="Document Map" w:semiHidden="1" w:unhideWhenUsed="1"/>
     <w:lsdException w:name="Plain Text" w:semiHidden="1" w:unhideWhenUsed="1"/>
@@ -689,7 +689,7 @@
     <w:lsdException w:name="Colorful List Accent 6"/>
     <w:lsdException w:name="Colorful Grid Accent 6"/>
     <w:lsdException w:name="Bibliography" w:semiHidden="1" w:unhideWhenUsed="1"/>
-    <w:lsdException w:name="TOC Heading" w:semiHidden="1" w:unhideWhenUsed="1"/>
+    <w:lsdException w:name="TOC Heading" w:semiHidden="1" w:uiPriority="39" w:unhideWhenUsed="1" w:qFormat="1"/>
     <w:lsdException w:name="Grid Table 4" w:uiPriority="49"/>
     <w:lsdException w:name="Grid Table 5 Dark" w:uiPriority="50"/>
     <w:lsdException w:name="Grid Table 6 Colorful" w:uiPriority="51"/>
@@ -788,6 +788,7 @@
     <w:lsdException w:name="Mention" w:semiHidden="1" w:uiPriority="99" w:unhideWhenUsed="1"/>
     <w:lsdException w:name="Smart Hyperlink" w:semiHidden="1" w:uiPriority="99" w:unhideWhenUsed="1"/>
     <w:lsdException w:name="Hashtag" w:semiHidden="1" w:uiPriority="99" w:unhideWhenUsed="1"/>
+    <w:lsdException w:name="Unresolved Mention" w:semiHidden="1" w:uiPriority="99" w:unhideWhenUsed="1"/>
   </w:latentStyles>
   <w:style w:type="paragraph" w:default="1" w:styleId="Normal">
     <w:name w:val="Normal"/>
@@ -803,6 +804,7 @@
     <w:next w:val="BodyText"/>
     <w:uiPriority w:val="9"/>
     <w:qFormat/>
+    <w:rsid w:val="00683F40"/>
     <w:pPr>
       <w:keepNext/>
       <w:keepLines/>
@@ -810,11 +812,11 @@
       <w:outlineLvl w:val="0"/>
     </w:pPr>
     <w:rPr>
-      <w:rFonts w:asciiTheme="majorHAnsi" w:eastAsiaTheme="majorEastAsia" w:hAnsiTheme="majorHAnsi" w:cstheme="majorBidi"/>
+      <w:rFonts w:eastAsiaTheme="majorEastAsia" w:cstheme="majorBidi"/>
       <w:b/>
       <w:bCs/>
-      <w:color w:val="345A8A" w:themeColor="accent1" w:themeShade="B5"/>
-      <w:sz w:val="32"/>
+      <w:color w:val="244061" w:themeColor="accent1" w:themeShade="80"/>
+      <w:sz w:val="36"/>
       <w:szCs w:val="32"/>
     </w:rPr>
   </w:style>
@@ -825,7 +827,7 @@
     <w:uiPriority w:val="9"/>
     <w:unhideWhenUsed/>
     <w:qFormat/>
-    <w:rsid w:val="009D184C"/>
+    <w:rsid w:val="00683F40"/>
     <w:pPr>
       <w:keepNext/>
       <w:keepLines/>
@@ -836,7 +838,7 @@
       <w:rFonts w:eastAsiaTheme="majorEastAsia" w:cstheme="majorBidi"/>
       <w:b/>
       <w:bCs/>
-      <w:color w:val="4F81BD" w:themeColor="accent1"/>
+      <w:color w:val="244061" w:themeColor="accent1" w:themeShade="80"/>
       <w:sz w:val="32"/>
       <w:szCs w:val="32"/>
     </w:rPr>
@@ -848,7 +850,7 @@
     <w:uiPriority w:val="9"/>
     <w:unhideWhenUsed/>
     <w:qFormat/>
-    <w:rsid w:val="009D184C"/>
+    <w:rsid w:val="00683F40"/>
     <w:pPr>
       <w:keepNext/>
       <w:keepLines/>
@@ -859,7 +861,7 @@
       <w:rFonts w:eastAsiaTheme="majorEastAsia" w:cstheme="majorBidi"/>
       <w:b/>
       <w:bCs/>
-      <w:color w:val="4F81BD" w:themeColor="accent1"/>
+      <w:color w:val="244061" w:themeColor="accent1" w:themeShade="80"/>
       <w:sz w:val="28"/>
       <w:szCs w:val="28"/>
     </w:rPr>
@@ -871,7 +873,7 @@
     <w:uiPriority w:val="9"/>
     <w:unhideWhenUsed/>
     <w:qFormat/>
-    <w:rsid w:val="009D184C"/>
+    <w:rsid w:val="00B45AD4"/>
     <w:pPr>
       <w:keepNext/>
       <w:keepLines/>
@@ -882,7 +884,8 @@
       <w:rFonts w:eastAsiaTheme="majorEastAsia" w:cstheme="majorBidi"/>
       <w:b/>
       <w:bCs/>
-      <w:color w:val="4F81BD" w:themeColor="accent1"/>
+      <w:color w:val="365F91" w:themeColor="accent1" w:themeShade="BF"/>
+      <w:sz w:val="26"/>
     </w:rPr>
   </w:style>
   <w:style w:type="paragraph" w:styleId="Heading5">
@@ -892,7 +895,7 @@
     <w:uiPriority w:val="9"/>
     <w:unhideWhenUsed/>
     <w:qFormat/>
-    <w:rsid w:val="009D184C"/>
+    <w:rsid w:val="00B45AD4"/>
     <w:pPr>
       <w:keepNext/>
       <w:keepLines/>
@@ -901,9 +904,9 @@
     </w:pPr>
     <w:rPr>
       <w:rFonts w:eastAsiaTheme="majorEastAsia" w:cstheme="majorBidi"/>
-      <w:i/>
+      <w:b/>
       <w:iCs/>
-      <w:color w:val="4F81BD" w:themeColor="accent1"/>
+      <w:color w:val="365F91" w:themeColor="accent1" w:themeShade="BF"/>
     </w:rPr>
   </w:style>
   <w:style w:type="paragraph" w:styleId="Heading6">
@@ -913,7 +916,7 @@
     <w:uiPriority w:val="9"/>
     <w:unhideWhenUsed/>
     <w:qFormat/>
-    <w:rsid w:val="009D184C"/>
+    <w:rsid w:val="00B45AD4"/>
     <w:pPr>
       <w:keepNext/>
       <w:keepLines/>
@@ -922,7 +925,8 @@
     </w:pPr>
     <w:rPr>
       <w:rFonts w:eastAsiaTheme="majorEastAsia" w:cstheme="majorBidi"/>
-      <w:color w:val="4F81BD" w:themeColor="accent1"/>
+      <w:i/>
+      <w:color w:val="365F91" w:themeColor="accent1" w:themeShade="BF"/>
     </w:rPr>
   </w:style>
   <w:style w:type="character" w:default="1" w:styleId="DefaultParagraphFont">
@@ -981,7 +985,7 @@
     <w:basedOn w:val="Normal"/>
     <w:next w:val="BodyText"/>
     <w:qFormat/>
-    <w:rsid w:val="009D184C"/>
+    <w:rsid w:val="00683F40"/>
     <w:pPr>
       <w:keepNext/>
       <w:keepLines/>
@@ -992,7 +996,7 @@
       <w:rFonts w:eastAsiaTheme="majorEastAsia" w:cstheme="majorBidi"/>
       <w:b/>
       <w:bCs/>
-      <w:color w:val="345A8A" w:themeColor="accent1" w:themeShade="B5"/>
+      <w:color w:val="0F243E" w:themeColor="text2" w:themeShade="80"/>
       <w:sz w:val="36"/>
       <w:szCs w:val="36"/>
     </w:rPr>
@@ -1157,8 +1161,11 @@
   <w:style w:type="character" w:styleId="Hyperlink">
     <w:name w:val="Hyperlink"/>
     <w:basedOn w:val="CaptionChar"/>
-    <w:rPr>
-      <w:color w:val="4F81BD" w:themeColor="accent1"/>
+    <w:uiPriority w:val="99"/>
+    <w:rsid w:val="00206CDD"/>
+    <w:rPr>
+      <w:color w:val="365F91" w:themeColor="accent1" w:themeShade="BF"/>
+      <w:u w:val="none"/>
     </w:rPr>
   </w:style>
   <w:style w:type="paragraph" w:styleId="TOCHeading">
@@ -1168,14 +1175,12 @@
     <w:uiPriority w:val="39"/>
     <w:unhideWhenUsed/>
     <w:qFormat/>
-    <w:rsid w:val="009D184C"/>
+    <w:rsid w:val="00B45AD4"/>
     <w:pPr>
       <w:spacing w:before="240" w:line="259" w:lineRule="auto"/>
       <w:outlineLvl w:val="9"/>
     </w:pPr>
     <w:rPr>
-      <w:rFonts w:ascii="Arial" w:hAnsi="Arial"/>
-      <w:b w:val="0"/>
       <w:bCs w:val="0"/>
       <w:color w:val="365F91" w:themeColor="accent1" w:themeShade="BF"/>
     </w:rPr>
@@ -1503,6 +1508,80 @@
     <w:rPr>
       <w:color w:val="2B579A"/>
       <w:shd w:val="clear" w:color="auto" w:fill="E6E6E6"/>
+    </w:rPr>
+  </w:style>
+  <w:style w:type="paragraph" w:styleId="TOC1">
+    <w:name w:val="toc 1"/>
+    <w:basedOn w:val="Normal"/>
+    <w:next w:val="Normal"/>
+    <w:autoRedefine/>
+    <w:uiPriority w:val="39"/>
+    <w:unhideWhenUsed/>
+    <w:rsid w:val="00B45AD4"/>
+    <w:pPr>
+      <w:spacing w:after="100"/>
+    </w:pPr>
+  </w:style>
+  <w:style w:type="paragraph" w:styleId="TOC2">
+    <w:name w:val="toc 2"/>
+    <w:basedOn w:val="Normal"/>
+    <w:next w:val="Normal"/>
+    <w:autoRedefine/>
+    <w:uiPriority w:val="39"/>
+    <w:unhideWhenUsed/>
+    <w:rsid w:val="00B45AD4"/>
+    <w:pPr>
+      <w:spacing w:after="100"/>
+      <w:ind w:left="240"/>
+    </w:pPr>
+  </w:style>
+  <w:style w:type="paragraph" w:styleId="TOC3">
+    <w:name w:val="toc 3"/>
+    <w:basedOn w:val="Normal"/>
+    <w:next w:val="Normal"/>
+    <w:autoRedefine/>
+    <w:uiPriority w:val="39"/>
+    <w:unhideWhenUsed/>
+    <w:rsid w:val="00B45AD4"/>
+    <w:pPr>
+      <w:spacing w:after="100"/>
+      <w:ind w:left="480"/>
+    </w:pPr>
+  </w:style>
+  <w:style w:type="character" w:styleId="PlaceholderText">
+    <w:name w:val="Placeholder Text"/>
+    <w:basedOn w:val="DefaultParagraphFont"/>
+    <w:semiHidden/>
+    <w:rsid w:val="000A6181"/>
+    <w:rPr>
+      <w:color w:val="808080"/>
+    </w:rPr>
+  </w:style>
+  <w:style w:type="character" w:styleId="FollowedHyperlink">
+    <w:name w:val="FollowedHyperlink"/>
+    <w:basedOn w:val="DefaultParagraphFont"/>
+    <w:semiHidden/>
+    <w:unhideWhenUsed/>
+    <w:rsid w:val="000A6181"/>
+    <w:rPr>
+      <w:color w:val="800080" w:themeColor="followedHyperlink"/>
+      <w:u w:val="single"/>
+    </w:rPr>
+  </w:style>
+  <w:style w:type="paragraph" w:customStyle="1" w:styleId="forceleft">
+    <w:name w:val="forceleft"/>
+    <w:basedOn w:val="Normal"/>
+    <w:link w:val="forceleftChar"/>
+    <w:qFormat/>
+    <w:rsid w:val="00754A96"/>
+  </w:style>
+  <w:style w:type="character" w:customStyle="1" w:styleId="forceleftChar">
+    <w:name w:val="forceleft Char"/>
+    <w:basedOn w:val="DefaultParagraphFont"/>
+    <w:link w:val="forceleft"/>
+    <w:rsid w:val="00754A96"/>
+    <w:rPr>
+      <w:rFonts w:ascii="Arial" w:hAnsi="Arial"/>
     </w:rPr>
   </w:style>
 </w:styles>

</xml_diff>